<commit_message>
small change to confirm template is embedded ... woohoo!
</commit_message>
<xml_diff>
--- a/How to Test Mobile Web Experiences.docx
+++ b/How to Test Mobile Web Experiences.docx
@@ -1,6 +1,6 @@
 
 <file path=word/document.xml><?xml version="1.0" encoding="utf-8"?>
-<w:document xmlns:wpc="http://schemas.microsoft.com/office/word/2010/wordprocessingCanvas" xmlns:mc="http://schemas.openxmlformats.org/markup-compatibility/2006" xmlns:o="urn:schemas-microsoft-com:office:office" xmlns:r="http://schemas.openxmlformats.org/officeDocument/2006/relationships" xmlns:m="http://schemas.openxmlformats.org/officeDocument/2006/math" xmlns:v="urn:schemas-microsoft-com:vml" xmlns:wp14="http://schemas.microsoft.com/office/word/2010/wordprocessingDrawing" xmlns:wp="http://schemas.openxmlformats.org/drawingml/2006/wordprocessingDrawing" xmlns:w10="urn:schemas-microsoft-com:office:word" xmlns:w="http://schemas.openxmlformats.org/wordprocessingml/2006/main" xmlns:w14="http://schemas.microsoft.com/office/word/2010/wordml" xmlns:wpg="http://schemas.microsoft.com/office/word/2010/wordprocessingGroup" xmlns:wpi="http://schemas.microsoft.com/office/word/2010/wordprocessingInk" xmlns:wne="http://schemas.microsoft.com/office/word/2006/wordml" xmlns:wps="http://schemas.microsoft.com/office/word/2010/wordprocessingShape" mc:Ignorable="w14 wp14">
+<w:document xmlns:wpc="http://schemas.microsoft.com/office/word/2010/wordprocessingCanvas" xmlns:mo="http://schemas.microsoft.com/office/mac/office/2008/main" xmlns:mc="http://schemas.openxmlformats.org/markup-compatibility/2006" xmlns:mv="urn:schemas-microsoft-com:mac:vml" xmlns:o="urn:schemas-microsoft-com:office:office" xmlns:r="http://schemas.openxmlformats.org/officeDocument/2006/relationships" xmlns:m="http://schemas.openxmlformats.org/officeDocument/2006/math" xmlns:v="urn:schemas-microsoft-com:vml" xmlns:wp14="http://schemas.microsoft.com/office/word/2010/wordprocessingDrawing" xmlns:wp="http://schemas.openxmlformats.org/drawingml/2006/wordprocessingDrawing" xmlns:w10="urn:schemas-microsoft-com:office:word" xmlns:w="http://schemas.openxmlformats.org/wordprocessingml/2006/main" xmlns:w14="http://schemas.microsoft.com/office/word/2010/wordml" xmlns:wpg="http://schemas.microsoft.com/office/word/2010/wordprocessingGroup" xmlns:wpi="http://schemas.microsoft.com/office/word/2010/wordprocessingInk" xmlns:wne="http://schemas.microsoft.com/office/word/2006/wordml" xmlns:wps="http://schemas.microsoft.com/office/word/2010/wordprocessingShape" mc:Ignorable="w14 wp14">
   <w:body>
     <w:sdt>
       <w:sdtPr>
@@ -12,6 +12,7 @@
         </w:placeholder>
         <w:text/>
       </w:sdtPr>
+      <w:sdtEndPr/>
       <w:sdtContent>
         <w:p>
           <w:pPr>
@@ -263,29 +264,34 @@
       <w:pPr>
         <w:pStyle w:val="ppBulletListIndent"/>
       </w:pPr>
-      <w:bookmarkStart w:id="0" w:name="_GoBack"/>
       <w:r>
         <w:t>Most expensive</w:t>
       </w:r>
+      <w:bookmarkStart w:id="0" w:name="_GoBack"/>
+      <w:bookmarkEnd w:id="0"/>
     </w:p>
     <w:p>
       <w:pPr>
-        <w:pStyle w:val="ppBulletListIndent"/>
+        <w:pStyle w:val="ppListEnd"/>
+      </w:pPr>
+    </w:p>
+    <w:p>
+      <w:pPr>
+        <w:pStyle w:val="ppBodyText"/>
+      </w:pPr>
+    </w:p>
+    <w:p>
+      <w:pPr>
+        <w:pStyle w:val="ppBodyText"/>
+      </w:pPr>
+    </w:p>
+    <w:p>
+      <w:pPr>
+        <w:pStyle w:val="ppBodyText"/>
       </w:pPr>
       <w:r>
         <w:t>Topic should include gotchas &amp; lessons learned from the test team.</w:t>
       </w:r>
-      <w:bookmarkEnd w:id="0"/>
-    </w:p>
-    <w:p>
-      <w:pPr>
-        <w:pStyle w:val="ppListEnd"/>
-      </w:pPr>
-    </w:p>
-    <w:p>
-      <w:pPr>
-        <w:pStyle w:val="ppBodyText"/>
-      </w:pPr>
     </w:p>
     <w:p/>
     <w:p/>
@@ -300,7 +306,7 @@
 </file>
 
 <file path=word/numbering.xml><?xml version="1.0" encoding="utf-8"?>
-<w:numbering xmlns:wpc="http://schemas.microsoft.com/office/word/2010/wordprocessingCanvas" xmlns:mc="http://schemas.openxmlformats.org/markup-compatibility/2006" xmlns:o="urn:schemas-microsoft-com:office:office" xmlns:r="http://schemas.openxmlformats.org/officeDocument/2006/relationships" xmlns:m="http://schemas.openxmlformats.org/officeDocument/2006/math" xmlns:v="urn:schemas-microsoft-com:vml" xmlns:wp14="http://schemas.microsoft.com/office/word/2010/wordprocessingDrawing" xmlns:wp="http://schemas.openxmlformats.org/drawingml/2006/wordprocessingDrawing" xmlns:w10="urn:schemas-microsoft-com:office:word" xmlns:w="http://schemas.openxmlformats.org/wordprocessingml/2006/main" xmlns:w14="http://schemas.microsoft.com/office/word/2010/wordml" xmlns:wpg="http://schemas.microsoft.com/office/word/2010/wordprocessingGroup" xmlns:wpi="http://schemas.microsoft.com/office/word/2010/wordprocessingInk" xmlns:wne="http://schemas.microsoft.com/office/word/2006/wordml" xmlns:wps="http://schemas.microsoft.com/office/word/2010/wordprocessingShape" mc:Ignorable="w14 wp14">
+<w:numbering xmlns:wpc="http://schemas.microsoft.com/office/word/2010/wordprocessingCanvas" xmlns:mo="http://schemas.microsoft.com/office/mac/office/2008/main" xmlns:mc="http://schemas.openxmlformats.org/markup-compatibility/2006" xmlns:mv="urn:schemas-microsoft-com:mac:vml" xmlns:o="urn:schemas-microsoft-com:office:office" xmlns:r="http://schemas.openxmlformats.org/officeDocument/2006/relationships" xmlns:m="http://schemas.openxmlformats.org/officeDocument/2006/math" xmlns:v="urn:schemas-microsoft-com:vml" xmlns:wp14="http://schemas.microsoft.com/office/word/2010/wordprocessingDrawing" xmlns:wp="http://schemas.openxmlformats.org/drawingml/2006/wordprocessingDrawing" xmlns:w10="urn:schemas-microsoft-com:office:word" xmlns:w="http://schemas.openxmlformats.org/wordprocessingml/2006/main" xmlns:w14="http://schemas.microsoft.com/office/word/2010/wordml" xmlns:wpg="http://schemas.microsoft.com/office/word/2010/wordprocessingGroup" xmlns:wpi="http://schemas.microsoft.com/office/word/2010/wordprocessingInk" xmlns:wne="http://schemas.microsoft.com/office/word/2006/wordml" xmlns:wps="http://schemas.microsoft.com/office/word/2010/wordprocessingShape" mc:Ignorable="w14 wp14">
   <w:abstractNum w:abstractNumId="0">
     <w:nsid w:val="155C1EBB"/>
     <w:multiLevelType w:val="multilevel"/>
@@ -2285,7 +2291,7 @@
       </w:pPr>
     </w:pPrDefault>
   </w:docDefaults>
-  <w:latentStyles w:defLockedState="0" w:defUIPriority="99" w:defSemiHidden="1" w:defUnhideWhenUsed="1" w:defQFormat="0" w:count="267">
+  <w:latentStyles w:defLockedState="0" w:defUIPriority="99" w:defSemiHidden="1" w:defUnhideWhenUsed="1" w:defQFormat="0" w:count="276">
     <w:lsdException w:name="Normal" w:semiHidden="0" w:uiPriority="0" w:unhideWhenUsed="0" w:qFormat="1"/>
     <w:lsdException w:name="heading 1" w:semiHidden="0" w:uiPriority="0" w:unhideWhenUsed="0" w:qFormat="1"/>
     <w:lsdException w:name="heading 2" w:uiPriority="0" w:qFormat="1"/>
@@ -2532,7 +2538,6 @@
     <w:uiPriority w:val="1"/>
     <w:semiHidden/>
     <w:unhideWhenUsed/>
-    <w:rsid w:val="007F0BF8"/>
   </w:style>
   <w:style w:type="table" w:default="1" w:styleId="TableNormal">
     <w:name w:val="Normal Table"/>
@@ -2554,7 +2559,6 @@
     <w:uiPriority w:val="99"/>
     <w:semiHidden/>
     <w:unhideWhenUsed/>
-    <w:rsid w:val="007F0BF8"/>
   </w:style>
   <w:style w:type="character" w:customStyle="1" w:styleId="Heading1Char">
     <w:name w:val="Heading 1 Char"/>
@@ -3743,7 +3747,7 @@
 </file>
 
 <file path=word/stylesWithEffects.xml><?xml version="1.0" encoding="utf-8"?>
-<w:styles xmlns:wpc="http://schemas.microsoft.com/office/word/2010/wordprocessingCanvas" xmlns:mc="http://schemas.openxmlformats.org/markup-compatibility/2006" xmlns:o="urn:schemas-microsoft-com:office:office" xmlns:r="http://schemas.openxmlformats.org/officeDocument/2006/relationships" xmlns:m="http://schemas.openxmlformats.org/officeDocument/2006/math" xmlns:v="urn:schemas-microsoft-com:vml" xmlns:wp14="http://schemas.microsoft.com/office/word/2010/wordprocessingDrawing" xmlns:wp="http://schemas.openxmlformats.org/drawingml/2006/wordprocessingDrawing" xmlns:w10="urn:schemas-microsoft-com:office:word" xmlns:w="http://schemas.openxmlformats.org/wordprocessingml/2006/main" xmlns:w14="http://schemas.microsoft.com/office/word/2010/wordml" xmlns:wpg="http://schemas.microsoft.com/office/word/2010/wordprocessingGroup" xmlns:wpi="http://schemas.microsoft.com/office/word/2010/wordprocessingInk" xmlns:wne="http://schemas.microsoft.com/office/word/2006/wordml" xmlns:wps="http://schemas.microsoft.com/office/word/2010/wordprocessingShape" mc:Ignorable="w14 wp14">
+<w:styles xmlns:wpc="http://schemas.microsoft.com/office/word/2010/wordprocessingCanvas" xmlns:mo="http://schemas.microsoft.com/office/mac/office/2008/main" xmlns:mc="http://schemas.openxmlformats.org/markup-compatibility/2006" xmlns:mv="urn:schemas-microsoft-com:mac:vml" xmlns:o="urn:schemas-microsoft-com:office:office" xmlns:r="http://schemas.openxmlformats.org/officeDocument/2006/relationships" xmlns:m="http://schemas.openxmlformats.org/officeDocument/2006/math" xmlns:v="urn:schemas-microsoft-com:vml" xmlns:wp14="http://schemas.microsoft.com/office/word/2010/wordprocessingDrawing" xmlns:wp="http://schemas.openxmlformats.org/drawingml/2006/wordprocessingDrawing" xmlns:w10="urn:schemas-microsoft-com:office:word" xmlns:w="http://schemas.openxmlformats.org/wordprocessingml/2006/main" xmlns:w14="http://schemas.microsoft.com/office/word/2010/wordml" xmlns:wpg="http://schemas.microsoft.com/office/word/2010/wordprocessingGroup" xmlns:wpi="http://schemas.microsoft.com/office/word/2010/wordprocessingInk" xmlns:wne="http://schemas.microsoft.com/office/word/2006/wordml" xmlns:wps="http://schemas.microsoft.com/office/word/2010/wordprocessingShape" mc:Ignorable="w14 wp14">
   <w:docDefaults>
     <w:rPrDefault>
       <w:rPr>
@@ -3759,7 +3763,7 @@
       </w:pPr>
     </w:pPrDefault>
   </w:docDefaults>
-  <w:latentStyles w:defLockedState="0" w:defUIPriority="99" w:defSemiHidden="1" w:defUnhideWhenUsed="1" w:defQFormat="0" w:count="267">
+  <w:latentStyles w:defLockedState="0" w:defUIPriority="99" w:defSemiHidden="1" w:defUnhideWhenUsed="1" w:defQFormat="0" w:count="276">
     <w:lsdException w:name="Normal" w:semiHidden="0" w:uiPriority="0" w:unhideWhenUsed="0" w:qFormat="1"/>
     <w:lsdException w:name="heading 1" w:semiHidden="0" w:uiPriority="0" w:unhideWhenUsed="0" w:qFormat="1"/>
     <w:lsdException w:name="heading 2" w:uiPriority="0" w:qFormat="1"/>
@@ -4006,7 +4010,6 @@
     <w:uiPriority w:val="1"/>
     <w:semiHidden/>
     <w:unhideWhenUsed/>
-    <w:rsid w:val="007F0BF8"/>
   </w:style>
   <w:style w:type="table" w:default="1" w:styleId="TableNormal">
     <w:name w:val="Normal Table"/>
@@ -4028,7 +4031,6 @@
     <w:uiPriority w:val="99"/>
     <w:semiHidden/>
     <w:unhideWhenUsed/>
-    <w:rsid w:val="007F0BF8"/>
   </w:style>
   <w:style w:type="character" w:customStyle="1" w:styleId="Heading1Char">
     <w:name w:val="Heading 1 Char"/>
@@ -5217,7 +5219,7 @@
 </file>
 
 <file path=word/glossary/document.xml><?xml version="1.0" encoding="utf-8"?>
-<w:glossaryDocument xmlns:wpc="http://schemas.microsoft.com/office/word/2010/wordprocessingCanvas" xmlns:mc="http://schemas.openxmlformats.org/markup-compatibility/2006" xmlns:o="urn:schemas-microsoft-com:office:office" xmlns:r="http://schemas.openxmlformats.org/officeDocument/2006/relationships" xmlns:m="http://schemas.openxmlformats.org/officeDocument/2006/math" xmlns:v="urn:schemas-microsoft-com:vml" xmlns:wp14="http://schemas.microsoft.com/office/word/2010/wordprocessingDrawing" xmlns:wp="http://schemas.openxmlformats.org/drawingml/2006/wordprocessingDrawing" xmlns:w10="urn:schemas-microsoft-com:office:word" xmlns:w="http://schemas.openxmlformats.org/wordprocessingml/2006/main" xmlns:w14="http://schemas.microsoft.com/office/word/2010/wordml" xmlns:wpg="http://schemas.microsoft.com/office/word/2010/wordprocessingGroup" xmlns:wpi="http://schemas.microsoft.com/office/word/2010/wordprocessingInk" xmlns:wne="http://schemas.microsoft.com/office/word/2006/wordml" xmlns:wps="http://schemas.microsoft.com/office/word/2010/wordprocessingShape" mc:Ignorable="w14 wp14">
+<w:glossaryDocument xmlns:wpc="http://schemas.microsoft.com/office/word/2010/wordprocessingCanvas" xmlns:mo="http://schemas.microsoft.com/office/mac/office/2008/main" xmlns:mc="http://schemas.openxmlformats.org/markup-compatibility/2006" xmlns:mv="urn:schemas-microsoft-com:mac:vml" xmlns:o="urn:schemas-microsoft-com:office:office" xmlns:r="http://schemas.openxmlformats.org/officeDocument/2006/relationships" xmlns:m="http://schemas.openxmlformats.org/officeDocument/2006/math" xmlns:v="urn:schemas-microsoft-com:vml" xmlns:wp14="http://schemas.microsoft.com/office/word/2010/wordprocessingDrawing" xmlns:wp="http://schemas.openxmlformats.org/drawingml/2006/wordprocessingDrawing" xmlns:w10="urn:schemas-microsoft-com:office:word" xmlns:w="http://schemas.openxmlformats.org/wordprocessingml/2006/main" xmlns:w14="http://schemas.microsoft.com/office/word/2010/wordml" xmlns:wpg="http://schemas.microsoft.com/office/word/2010/wordprocessingGroup" xmlns:wpi="http://schemas.microsoft.com/office/word/2010/wordprocessingInk" xmlns:wne="http://schemas.microsoft.com/office/word/2006/wordml" xmlns:wps="http://schemas.microsoft.com/office/word/2010/wordprocessingShape" mc:Ignorable="w14 wp14">
   <w:docParts>
     <w:docPart>
       <w:docPartPr>
@@ -5254,21 +5256,21 @@
   <w:font w:name="Times New Roman">
     <w:panose1 w:val="02020603050405020304"/>
     <w:charset w:val="00"/>
-    <w:family w:val="roman"/>
+    <w:family w:val="auto"/>
     <w:pitch w:val="variable"/>
     <w:sig w:usb0="E0002AFF" w:usb1="C0007841" w:usb2="00000009" w:usb3="00000000" w:csb0="000001FF" w:csb1="00000000"/>
   </w:font>
   <w:font w:name="Symbol">
-    <w:panose1 w:val="05050102010706020507"/>
+    <w:panose1 w:val="00000000000000000000"/>
     <w:charset w:val="02"/>
-    <w:family w:val="roman"/>
+    <w:family w:val="auto"/>
     <w:pitch w:val="variable"/>
     <w:sig w:usb0="00000000" w:usb1="10000000" w:usb2="00000000" w:usb3="00000000" w:csb0="80000000" w:csb1="00000000"/>
   </w:font>
   <w:font w:name="Verdana">
     <w:panose1 w:val="020B0604030504040204"/>
     <w:charset w:val="00"/>
-    <w:family w:val="swiss"/>
+    <w:family w:val="auto"/>
     <w:pitch w:val="variable"/>
     <w:sig w:usb0="A10006FF" w:usb1="4000205B" w:usb2="00000010" w:usb3="00000000" w:csb0="0000019F" w:csb1="00000000"/>
   </w:font>
@@ -5282,23 +5284,35 @@
   <w:font w:name="Courier New">
     <w:panose1 w:val="02070309020205020404"/>
     <w:charset w:val="00"/>
-    <w:family w:val="modern"/>
-    <w:pitch w:val="fixed"/>
+    <w:family w:val="auto"/>
+    <w:pitch w:val="variable"/>
     <w:sig w:usb0="E0002AFF" w:usb1="C0007843" w:usb2="00000009" w:usb3="00000000" w:csb0="000001FF" w:csb1="00000000"/>
   </w:font>
   <w:font w:name="Calibri">
     <w:panose1 w:val="020F0502020204030204"/>
     <w:charset w:val="00"/>
-    <w:family w:val="swiss"/>
+    <w:family w:val="auto"/>
     <w:pitch w:val="variable"/>
     <w:sig w:usb0="E10002FF" w:usb1="4000ACFF" w:usb2="00000009" w:usb3="00000000" w:csb0="0000019F" w:csb1="00000000"/>
+  </w:font>
+  <w:font w:name="ＭＳ 明朝">
+    <w:charset w:val="4E"/>
+    <w:family w:val="auto"/>
+    <w:pitch w:val="variable"/>
+    <w:sig w:usb0="00000001" w:usb1="08070000" w:usb2="00000010" w:usb3="00000000" w:csb0="00020000" w:csb1="00000000"/>
   </w:font>
   <w:font w:name="Cambria">
     <w:panose1 w:val="02040503050406030204"/>
     <w:charset w:val="00"/>
-    <w:family w:val="roman"/>
+    <w:family w:val="auto"/>
     <w:pitch w:val="variable"/>
     <w:sig w:usb0="E00002FF" w:usb1="400004FF" w:usb2="00000000" w:usb3="00000000" w:csb0="0000019F" w:csb1="00000000"/>
+  </w:font>
+  <w:font w:name="ＭＳ ゴシック">
+    <w:charset w:val="4E"/>
+    <w:family w:val="auto"/>
+    <w:pitch w:val="variable"/>
+    <w:sig w:usb0="00000001" w:usb1="08070000" w:usb2="00000010" w:usb3="00000000" w:csb0="00020000" w:csb1="00000000"/>
   </w:font>
   <w:font w:name="Franklin Gothic Condensed">
     <w:panose1 w:val="00000000000000000000"/>
@@ -5311,32 +5325,30 @@
   <w:font w:name="Arial">
     <w:panose1 w:val="020B0604020202020204"/>
     <w:charset w:val="00"/>
-    <w:family w:val="swiss"/>
+    <w:family w:val="auto"/>
     <w:pitch w:val="variable"/>
     <w:sig w:usb0="E0002AFF" w:usb1="C0007843" w:usb2="00000009" w:usb3="00000000" w:csb0="000001FF" w:csb1="00000000"/>
   </w:font>
   <w:font w:name="Consolas">
     <w:panose1 w:val="020B0609020204030204"/>
     <w:charset w:val="00"/>
-    <w:family w:val="modern"/>
-    <w:pitch w:val="fixed"/>
+    <w:family w:val="auto"/>
+    <w:pitch w:val="variable"/>
     <w:sig w:usb0="E10002FF" w:usb1="4000FCFF" w:usb2="00000009" w:usb3="00000000" w:csb0="0000019F" w:csb1="00000000"/>
   </w:font>
   <w:font w:name="Batang">
     <w:altName w:val="바탕"/>
-    <w:panose1 w:val="02030600000101010101"/>
     <w:charset w:val="81"/>
-    <w:family w:val="auto"/>
-    <w:notTrueType/>
-    <w:pitch w:val="fixed"/>
-    <w:sig w:usb0="00000001" w:usb1="09060000" w:usb2="00000010" w:usb3="00000000" w:csb0="00080000" w:csb1="00000000"/>
+    <w:family w:val="roman"/>
+    <w:pitch w:val="variable"/>
+    <w:sig w:usb0="B00002AF" w:usb1="69D77CFB" w:usb2="00000030" w:usb3="00000000" w:csb0="0008009F" w:csb1="00000000"/>
   </w:font>
   <w:font w:name="Tahoma">
     <w:panose1 w:val="020B0604030504040204"/>
     <w:charset w:val="00"/>
-    <w:family w:val="swiss"/>
+    <w:family w:val="auto"/>
     <w:pitch w:val="variable"/>
-    <w:sig w:usb0="E1002EFF" w:usb1="C000605B" w:usb2="00000029" w:usb3="00000000" w:csb0="000101FF" w:csb1="00000000"/>
+    <w:sig w:usb0="00000003" w:usb1="00000000" w:usb2="00000000" w:usb3="00000000" w:csb0="00000001" w:csb1="00000000"/>
   </w:font>
 </w:fonts>
 </file>
@@ -5355,6 +5367,7 @@
   </w:compat>
   <w:rsids>
     <w:rsidRoot w:val="00933F5A"/>
+    <w:rsid w:val="001A791A"/>
     <w:rsid w:val="00933F5A"/>
     <w:rsid w:val="00C76ABA"/>
   </w:rsids>
@@ -5371,8 +5384,9 @@
     <m:intLim m:val="subSup"/>
     <m:naryLim m:val="undOvr"/>
   </m:mathPr>
-  <w:themeFontLang w:val="en-US"/>
+  <w:themeFontLang w:val="en-US" w:eastAsia="ja-JP"/>
   <w:clrSchemeMapping w:bg1="light1" w:t1="dark1" w:bg2="light2" w:t2="dark2" w:accent1="accent1" w:accent2="accent2" w:accent3="accent3" w:accent4="accent4" w:accent5="accent5" w:accent6="accent6" w:hyperlink="hyperlink" w:followedHyperlink="followedHyperlink"/>
+  <w:doNotAutoCompressPictures/>
   <w:decimalSymbol w:val="."/>
   <w:listSeparator w:val=","/>
 </w:settings>
@@ -5395,7 +5409,7 @@
       </w:pPr>
     </w:pPrDefault>
   </w:docDefaults>
-  <w:latentStyles w:defLockedState="0" w:defUIPriority="99" w:defSemiHidden="1" w:defUnhideWhenUsed="1" w:defQFormat="0" w:count="267">
+  <w:latentStyles w:defLockedState="0" w:defUIPriority="99" w:defSemiHidden="1" w:defUnhideWhenUsed="1" w:defQFormat="0" w:count="276">
     <w:lsdException w:name="Normal" w:semiHidden="0" w:uiPriority="0" w:unhideWhenUsed="0" w:qFormat="1"/>
     <w:lsdException w:name="heading 1" w:semiHidden="0" w:uiPriority="9" w:unhideWhenUsed="0" w:qFormat="1"/>
     <w:lsdException w:name="heading 2" w:uiPriority="9" w:qFormat="1"/>
@@ -5579,7 +5593,7 @@
 </file>
 
 <file path=word/glossary/stylesWithEffects.xml><?xml version="1.0" encoding="utf-8"?>
-<w:styles xmlns:wpc="http://schemas.microsoft.com/office/word/2010/wordprocessingCanvas" xmlns:mc="http://schemas.openxmlformats.org/markup-compatibility/2006" xmlns:o="urn:schemas-microsoft-com:office:office" xmlns:r="http://schemas.openxmlformats.org/officeDocument/2006/relationships" xmlns:m="http://schemas.openxmlformats.org/officeDocument/2006/math" xmlns:v="urn:schemas-microsoft-com:vml" xmlns:wp14="http://schemas.microsoft.com/office/word/2010/wordprocessingDrawing" xmlns:wp="http://schemas.openxmlformats.org/drawingml/2006/wordprocessingDrawing" xmlns:w10="urn:schemas-microsoft-com:office:word" xmlns:w="http://schemas.openxmlformats.org/wordprocessingml/2006/main" xmlns:w14="http://schemas.microsoft.com/office/word/2010/wordml" xmlns:wpg="http://schemas.microsoft.com/office/word/2010/wordprocessingGroup" xmlns:wpi="http://schemas.microsoft.com/office/word/2010/wordprocessingInk" xmlns:wne="http://schemas.microsoft.com/office/word/2006/wordml" xmlns:wps="http://schemas.microsoft.com/office/word/2010/wordprocessingShape" mc:Ignorable="w14 wp14">
+<w:styles xmlns:wpc="http://schemas.microsoft.com/office/word/2010/wordprocessingCanvas" xmlns:mo="http://schemas.microsoft.com/office/mac/office/2008/main" xmlns:mc="http://schemas.openxmlformats.org/markup-compatibility/2006" xmlns:mv="urn:schemas-microsoft-com:mac:vml" xmlns:o="urn:schemas-microsoft-com:office:office" xmlns:r="http://schemas.openxmlformats.org/officeDocument/2006/relationships" xmlns:m="http://schemas.openxmlformats.org/officeDocument/2006/math" xmlns:v="urn:schemas-microsoft-com:vml" xmlns:wp14="http://schemas.microsoft.com/office/word/2010/wordprocessingDrawing" xmlns:wp="http://schemas.openxmlformats.org/drawingml/2006/wordprocessingDrawing" xmlns:w10="urn:schemas-microsoft-com:office:word" xmlns:w="http://schemas.openxmlformats.org/wordprocessingml/2006/main" xmlns:w14="http://schemas.microsoft.com/office/word/2010/wordml" xmlns:wpg="http://schemas.microsoft.com/office/word/2010/wordprocessingGroup" xmlns:wpi="http://schemas.microsoft.com/office/word/2010/wordprocessingInk" xmlns:wne="http://schemas.microsoft.com/office/word/2006/wordml" xmlns:wps="http://schemas.microsoft.com/office/word/2010/wordprocessingShape" mc:Ignorable="w14 wp14">
   <w:docDefaults>
     <w:rPrDefault>
       <w:rPr>
@@ -5595,7 +5609,7 @@
       </w:pPr>
     </w:pPrDefault>
   </w:docDefaults>
-  <w:latentStyles w:defLockedState="0" w:defUIPriority="99" w:defSemiHidden="1" w:defUnhideWhenUsed="1" w:defQFormat="0" w:count="267">
+  <w:latentStyles w:defLockedState="0" w:defUIPriority="99" w:defSemiHidden="1" w:defUnhideWhenUsed="1" w:defQFormat="0" w:count="276">
     <w:lsdException w:name="Normal" w:semiHidden="0" w:uiPriority="0" w:unhideWhenUsed="0" w:qFormat="1"/>
     <w:lsdException w:name="heading 1" w:semiHidden="0" w:uiPriority="9" w:unhideWhenUsed="0" w:qFormat="1"/>
     <w:lsdException w:name="heading 2" w:uiPriority="9" w:qFormat="1"/>
@@ -5782,6 +5796,7 @@
 <w:webSettings xmlns:mc="http://schemas.openxmlformats.org/markup-compatibility/2006" xmlns:r="http://schemas.openxmlformats.org/officeDocument/2006/relationships" xmlns:w="http://schemas.openxmlformats.org/wordprocessingml/2006/main" xmlns:w14="http://schemas.microsoft.com/office/word/2010/wordml" mc:Ignorable="w14">
   <w:optimizeForBrowser/>
   <w:allowPNG/>
+  <w:doNotSaveAsSingleFile/>
 </w:webSettings>
 </file>
 

</xml_diff>